<commit_message>
Changed to Java files
</commit_message>
<xml_diff>
--- a/Homework2/ShatrovskiyYevgeniyHomeWork2-10-08-2017.docx
+++ b/Homework2/ShatrovskiyYevgeniyHomeWork2-10-08-2017.docx
@@ -12,12 +12,281 @@
           <w:szCs w:val="28"/>
         </w:rPr>
       </w:pPr>
-      <w:r>
+    </w:p>
+    <w:p>
+      <w:pPr>
+        <w:pStyle w:val="normal0"/>
+        <w:jc w:val="center"/>
         <w:rPr>
           <w:b/>
           <w:sz w:val="28"/>
           <w:szCs w:val="28"/>
         </w:rPr>
+      </w:pPr>
+    </w:p>
+    <w:p>
+      <w:pPr>
+        <w:pStyle w:val="normal0"/>
+        <w:jc w:val="center"/>
+        <w:rPr>
+          <w:b/>
+          <w:sz w:val="28"/>
+          <w:szCs w:val="28"/>
+        </w:rPr>
+      </w:pPr>
+    </w:p>
+    <w:p>
+      <w:pPr>
+        <w:pStyle w:val="normal0"/>
+        <w:jc w:val="center"/>
+        <w:rPr>
+          <w:b/>
+          <w:sz w:val="28"/>
+          <w:szCs w:val="28"/>
+        </w:rPr>
+      </w:pPr>
+    </w:p>
+    <w:p>
+      <w:pPr>
+        <w:pStyle w:val="normal0"/>
+        <w:jc w:val="center"/>
+        <w:rPr>
+          <w:b/>
+          <w:sz w:val="28"/>
+          <w:szCs w:val="28"/>
+        </w:rPr>
+      </w:pPr>
+    </w:p>
+    <w:p>
+      <w:pPr>
+        <w:pStyle w:val="normal0"/>
+        <w:jc w:val="center"/>
+        <w:rPr>
+          <w:b/>
+          <w:sz w:val="28"/>
+          <w:szCs w:val="28"/>
+        </w:rPr>
+      </w:pPr>
+    </w:p>
+    <w:p>
+      <w:pPr>
+        <w:pStyle w:val="normal0"/>
+        <w:jc w:val="center"/>
+        <w:rPr>
+          <w:b/>
+          <w:sz w:val="28"/>
+          <w:szCs w:val="28"/>
+        </w:rPr>
+      </w:pPr>
+      <w:r>
+        <w:rPr>
+          <w:b/>
+          <w:sz w:val="28"/>
+          <w:szCs w:val="28"/>
+        </w:rPr>
+        <w:t>Homework 2</w:t>
+      </w:r>
+    </w:p>
+    <w:p>
+      <w:pPr>
+        <w:pStyle w:val="normal0"/>
+        <w:jc w:val="center"/>
+        <w:rPr>
+          <w:b/>
+          <w:sz w:val="28"/>
+          <w:szCs w:val="28"/>
+        </w:rPr>
+      </w:pPr>
+      <w:r>
+        <w:rPr>
+          <w:b/>
+          <w:sz w:val="28"/>
+          <w:szCs w:val="28"/>
+        </w:rPr>
+        <w:t>Programming Languages Principles and Implementation</w:t>
+      </w:r>
+    </w:p>
+    <w:p>
+      <w:pPr>
+        <w:pStyle w:val="normal0"/>
+        <w:jc w:val="center"/>
+        <w:rPr>
+          <w:b/>
+          <w:sz w:val="28"/>
+          <w:szCs w:val="28"/>
+        </w:rPr>
+      </w:pPr>
+      <w:r>
+        <w:rPr>
+          <w:b/>
+          <w:sz w:val="28"/>
+          <w:szCs w:val="28"/>
+        </w:rPr>
+        <w:t>Yevgeniy Shatrovskiy</w:t>
+      </w:r>
+    </w:p>
+    <w:p>
+      <w:pPr>
+        <w:pStyle w:val="normal0"/>
+        <w:jc w:val="center"/>
+        <w:rPr>
+          <w:b/>
+          <w:sz w:val="28"/>
+          <w:szCs w:val="28"/>
+        </w:rPr>
+      </w:pPr>
+    </w:p>
+    <w:p>
+      <w:pPr>
+        <w:pStyle w:val="normal0"/>
+        <w:jc w:val="center"/>
+        <w:rPr>
+          <w:b/>
+          <w:sz w:val="28"/>
+          <w:szCs w:val="28"/>
+        </w:rPr>
+      </w:pPr>
+    </w:p>
+    <w:p>
+      <w:pPr>
+        <w:pStyle w:val="normal0"/>
+        <w:jc w:val="center"/>
+        <w:rPr>
+          <w:b/>
+          <w:sz w:val="28"/>
+          <w:szCs w:val="28"/>
+        </w:rPr>
+      </w:pPr>
+    </w:p>
+    <w:p>
+      <w:pPr>
+        <w:pStyle w:val="normal0"/>
+        <w:jc w:val="center"/>
+        <w:rPr>
+          <w:b/>
+          <w:sz w:val="28"/>
+          <w:szCs w:val="28"/>
+        </w:rPr>
+      </w:pPr>
+    </w:p>
+    <w:p>
+      <w:pPr>
+        <w:pStyle w:val="normal0"/>
+        <w:jc w:val="center"/>
+        <w:rPr>
+          <w:b/>
+          <w:sz w:val="28"/>
+          <w:szCs w:val="28"/>
+        </w:rPr>
+      </w:pPr>
+    </w:p>
+    <w:p>
+      <w:pPr>
+        <w:pStyle w:val="normal0"/>
+        <w:jc w:val="center"/>
+        <w:rPr>
+          <w:b/>
+          <w:sz w:val="28"/>
+          <w:szCs w:val="28"/>
+        </w:rPr>
+      </w:pPr>
+    </w:p>
+    <w:p>
+      <w:pPr>
+        <w:pStyle w:val="normal0"/>
+        <w:jc w:val="center"/>
+        <w:rPr>
+          <w:b/>
+          <w:sz w:val="28"/>
+          <w:szCs w:val="28"/>
+        </w:rPr>
+      </w:pPr>
+    </w:p>
+    <w:p>
+      <w:pPr>
+        <w:pStyle w:val="normal0"/>
+        <w:jc w:val="center"/>
+        <w:rPr>
+          <w:b/>
+          <w:sz w:val="28"/>
+          <w:szCs w:val="28"/>
+        </w:rPr>
+      </w:pPr>
+    </w:p>
+    <w:p>
+      <w:pPr>
+        <w:pStyle w:val="normal0"/>
+        <w:jc w:val="center"/>
+        <w:rPr>
+          <w:b/>
+          <w:sz w:val="28"/>
+          <w:szCs w:val="28"/>
+        </w:rPr>
+      </w:pPr>
+    </w:p>
+    <w:p>
+      <w:pPr>
+        <w:pStyle w:val="normal0"/>
+        <w:jc w:val="center"/>
+        <w:rPr>
+          <w:b/>
+          <w:sz w:val="28"/>
+          <w:szCs w:val="28"/>
+        </w:rPr>
+      </w:pPr>
+    </w:p>
+    <w:p>
+      <w:pPr>
+        <w:pStyle w:val="normal0"/>
+        <w:jc w:val="center"/>
+        <w:rPr>
+          <w:b/>
+          <w:sz w:val="28"/>
+          <w:szCs w:val="28"/>
+        </w:rPr>
+      </w:pPr>
+    </w:p>
+    <w:p>
+      <w:pPr>
+        <w:pStyle w:val="normal0"/>
+        <w:jc w:val="center"/>
+        <w:rPr>
+          <w:b/>
+          <w:sz w:val="28"/>
+          <w:szCs w:val="28"/>
+        </w:rPr>
+      </w:pPr>
+    </w:p>
+    <w:p>
+      <w:pPr>
+        <w:pStyle w:val="normal0"/>
+        <w:jc w:val="center"/>
+        <w:rPr>
+          <w:b/>
+          <w:sz w:val="28"/>
+          <w:szCs w:val="28"/>
+        </w:rPr>
+      </w:pPr>
+    </w:p>
+    <w:p>
+      <w:pPr>
+        <w:pStyle w:val="normal0"/>
+        <w:jc w:val="center"/>
+        <w:rPr>
+          <w:b/>
+          <w:sz w:val="28"/>
+          <w:szCs w:val="28"/>
+        </w:rPr>
+      </w:pPr>
+      <w:bookmarkStart w:id="0" w:name="_GoBack"/>
+      <w:bookmarkEnd w:id="0"/>
+      <w:r>
+        <w:rPr>
+          <w:b/>
+          <w:sz w:val="28"/>
+          <w:szCs w:val="28"/>
+        </w:rPr>
+        <w:lastRenderedPageBreak/>
         <w:t>Homework 2</w:t>
       </w:r>
     </w:p>
@@ -225,8 +494,8 @@
         <w:spacing w:after="0" w:line="240" w:lineRule="auto"/>
         <w:jc w:val="both"/>
       </w:pPr>
-      <w:bookmarkStart w:id="0" w:name="_gjdgxs" w:colFirst="0" w:colLast="0"/>
-      <w:bookmarkEnd w:id="0"/>
+      <w:bookmarkStart w:id="1" w:name="_gjdgxs" w:colFirst="0" w:colLast="0"/>
+      <w:bookmarkEnd w:id="1"/>
       <w:r>
         <w:rPr>
           <w:rFonts w:ascii="Times New Roman" w:eastAsia="Times New Roman" w:hAnsi="Times New Roman" w:cs="Times New Roman"/>
@@ -597,8 +866,6 @@
       <w:r>
         <w:t>Lisp</w:t>
       </w:r>
-      <w:bookmarkStart w:id="1" w:name="_GoBack"/>
-      <w:bookmarkEnd w:id="1"/>
     </w:p>
     <w:p>
       <w:pPr>

</xml_diff>